<commit_message>
Análisis 2021 (pendiente módulo discapacidad)
</commit_message>
<xml_diff>
--- a/03_gráficas/00_reporte_20220830_0700.docx
+++ b/03_gráficas/00_reporte_20220830_0700.docx
@@ -15,115 +15,619 @@
     </w:p>
     <w:p/>
     <w:p>
+      <w:r>
+        <w:t>Universo: mujeres en edad reproductiva</w:t>
+      </w:r>
+    </w:p>
+    <w:p>
+      <w:r>
+        <w:t xml:space="preserve">ENDIREH 2016: </w:t>
+      </w:r>
+      <w:r>
+        <w:t>32</w:t>
+      </w:r>
+      <w:r>
+        <w:t>,</w:t>
+      </w:r>
+      <w:r>
+        <w:t>882</w:t>
+      </w:r>
+      <w:r>
+        <w:t>,</w:t>
+      </w:r>
+      <w:r>
+        <w:t>185</w:t>
+      </w:r>
+    </w:p>
+    <w:p>
+      <w:r>
+        <w:t>ENDIREH 20</w:t>
+      </w:r>
+      <w:r>
+        <w:t>21</w:t>
+      </w:r>
+      <w:r>
+        <w:t xml:space="preserve">: </w:t>
+      </w:r>
+      <w:r>
+        <w:t>33</w:t>
+      </w:r>
+      <w:r>
+        <w:t>,</w:t>
+      </w:r>
+      <w:r>
+        <w:t>849</w:t>
+      </w:r>
+      <w:r>
+        <w:t>,</w:t>
+      </w:r>
+      <w:r>
+        <w:t>113</w:t>
+      </w:r>
+    </w:p>
+    <w:p/>
+    <w:p>
+      <w:pPr>
+        <w:rPr>
+          <w:b/>
+          <w:bCs/>
+        </w:rPr>
+      </w:pPr>
+      <w:r>
+        <w:rPr>
+          <w:b/>
+          <w:bCs/>
+        </w:rPr>
+        <w:t xml:space="preserve">Número de partos </w:t>
+      </w:r>
+    </w:p>
+    <w:p>
+      <w:r>
+        <w:t>Se observa una reducción en el n</w:t>
+      </w:r>
+      <w:r>
+        <w:t>úmero de partos registrados</w:t>
+      </w:r>
+      <w:r>
+        <w:t xml:space="preserve">. Si bien para los últimos años (2016 y 2021) de cada encuesta se debe a que se captura sólo el periodo entre enero y octubre de cada año, llama la atención que </w:t>
+      </w:r>
+      <w:r>
+        <w:t>sólo el 23.16% de las mujeres en edad de reproductiva reportaron haber tenido un parto.</w:t>
+      </w:r>
+    </w:p>
+    <w:p>
+      <w:r>
+        <w:rPr>
+          <w:noProof/>
+        </w:rPr>
+        <mc:AlternateContent>
+          <mc:Choice Requires="wpg">
+            <w:drawing>
+              <wp:anchor distT="0" distB="0" distL="114300" distR="114300" simplePos="0" relativeHeight="251657216" behindDoc="0" locked="0" layoutInCell="1" allowOverlap="1" wp14:anchorId="65757339" wp14:editId="51C1A69A">
+                <wp:simplePos x="0" y="0"/>
+                <wp:positionH relativeFrom="column">
+                  <wp:posOffset>-3810</wp:posOffset>
+                </wp:positionH>
+                <wp:positionV relativeFrom="paragraph">
+                  <wp:posOffset>233264</wp:posOffset>
+                </wp:positionV>
+                <wp:extent cx="5881870" cy="2879725"/>
+                <wp:effectExtent l="0" t="0" r="0" b="3175"/>
+                <wp:wrapTopAndBottom/>
+                <wp:docPr id="11" name="Grupo 11"/>
+                <wp:cNvGraphicFramePr/>
+                <a:graphic xmlns:a="http://schemas.openxmlformats.org/drawingml/2006/main">
+                  <a:graphicData uri="http://schemas.microsoft.com/office/word/2010/wordprocessingGroup">
+                    <wpg:wgp>
+                      <wpg:cNvGrpSpPr/>
+                      <wpg:grpSpPr>
+                        <a:xfrm>
+                          <a:off x="0" y="0"/>
+                          <a:ext cx="5881870" cy="2879725"/>
+                          <a:chOff x="0" y="0"/>
+                          <a:chExt cx="5881870" cy="2879725"/>
+                        </a:xfrm>
+                      </wpg:grpSpPr>
+                      <pic:pic xmlns:pic="http://schemas.openxmlformats.org/drawingml/2006/picture">
+                        <pic:nvPicPr>
+                          <pic:cNvPr id="1" name="Imagen 1"/>
+                          <pic:cNvPicPr>
+                            <a:picLocks noChangeAspect="1"/>
+                          </pic:cNvPicPr>
+                        </pic:nvPicPr>
+                        <pic:blipFill>
+                          <a:blip r:embed="rId5" cstate="print">
+                            <a:extLst>
+                              <a:ext uri="{28A0092B-C50C-407E-A947-70E740481C1C}">
+                                <a14:useLocalDpi xmlns:a14="http://schemas.microsoft.com/office/drawing/2010/main" val="0"/>
+                              </a:ext>
+                            </a:extLst>
+                          </a:blip>
+                          <a:stretch>
+                            <a:fillRect/>
+                          </a:stretch>
+                        </pic:blipFill>
+                        <pic:spPr>
+                          <a:xfrm>
+                            <a:off x="0" y="0"/>
+                            <a:ext cx="2879090" cy="2879725"/>
+                          </a:xfrm>
+                          <a:prstGeom prst="rect">
+                            <a:avLst/>
+                          </a:prstGeom>
+                        </pic:spPr>
+                      </pic:pic>
+                      <pic:pic xmlns:pic="http://schemas.openxmlformats.org/drawingml/2006/picture">
+                        <pic:nvPicPr>
+                          <pic:cNvPr id="10" name="Imagen 10"/>
+                          <pic:cNvPicPr>
+                            <a:picLocks noChangeAspect="1"/>
+                          </pic:cNvPicPr>
+                        </pic:nvPicPr>
+                        <pic:blipFill>
+                          <a:blip r:embed="rId6" cstate="print">
+                            <a:extLst>
+                              <a:ext uri="{28A0092B-C50C-407E-A947-70E740481C1C}">
+                                <a14:useLocalDpi xmlns:a14="http://schemas.microsoft.com/office/drawing/2010/main" val="0"/>
+                              </a:ext>
+                            </a:extLst>
+                          </a:blip>
+                          <a:stretch>
+                            <a:fillRect/>
+                          </a:stretch>
+                        </pic:blipFill>
+                        <pic:spPr>
+                          <a:xfrm>
+                            <a:off x="3002145" y="0"/>
+                            <a:ext cx="2879725" cy="2879725"/>
+                          </a:xfrm>
+                          <a:prstGeom prst="rect">
+                            <a:avLst/>
+                          </a:prstGeom>
+                        </pic:spPr>
+                      </pic:pic>
+                    </wpg:wgp>
+                  </a:graphicData>
+                </a:graphic>
+              </wp:anchor>
+            </w:drawing>
+          </mc:Choice>
+          <mc:Fallback>
+            <w:pict>
+              <v:group w14:anchorId="45FF8C38" id="Grupo 11" o:spid="_x0000_s1026" style="position:absolute;margin-left:-.3pt;margin-top:18.35pt;width:463.15pt;height:226.75pt;z-index:251657216" coordsize="58818,28797" o:gfxdata="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">
+                <v:shapetype id="_x0000_t75" coordsize="21600,21600" o:spt="75" o:preferrelative="t" path="m@4@5l@4@11@9@11@9@5xe" filled="f" stroked="f">
+                  <v:stroke joinstyle="miter"/>
+                  <v:formulas>
+                    <v:f eqn="if lineDrawn pixelLineWidth 0"/>
+                    <v:f eqn="sum @0 1 0"/>
+                    <v:f eqn="sum 0 0 @1"/>
+                    <v:f eqn="prod @2 1 2"/>
+                    <v:f eqn="prod @3 21600 pixelWidth"/>
+                    <v:f eqn="prod @3 21600 pixelHeight"/>
+                    <v:f eqn="sum @0 0 1"/>
+                    <v:f eqn="prod @6 1 2"/>
+                    <v:f eqn="prod @7 21600 pixelWidth"/>
+                    <v:f eqn="sum @8 21600 0"/>
+                    <v:f eqn="prod @7 21600 pixelHeight"/>
+                    <v:f eqn="sum @10 21600 0"/>
+                  </v:formulas>
+                  <v:path o:extrusionok="f" gradientshapeok="t" o:connecttype="rect"/>
+                  <o:lock v:ext="edit" aspectratio="t"/>
+                </v:shapetype>
+                <v:shape id="Imagen 1" o:spid="_x0000_s1027" type="#_x0000_t75" style="position:absolute;width:28790;height:28797;visibility:visible;mso-wrap-style:square" o:gfxdata="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">
+                  <v:imagedata r:id="rId7" o:title=""/>
+                </v:shape>
+                <v:shape id="Imagen 10" o:spid="_x0000_s1028" type="#_x0000_t75" style="position:absolute;left:30021;width:28797;height:28797;visibility:visible;mso-wrap-style:square" o:gfxdata="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">
+                  <v:imagedata r:id="rId8" o:title=""/>
+                </v:shape>
+                <w10:wrap type="topAndBottom"/>
+              </v:group>
+            </w:pict>
+          </mc:Fallback>
+        </mc:AlternateContent>
+      </w:r>
+    </w:p>
+    <w:p>
       <w:pPr>
         <w:pStyle w:val="Prrafodelista"/>
-        <w:numPr>
-          <w:ilvl w:val="0"/>
-          <w:numId w:val="1"/>
-        </w:numPr>
+        <w:ind w:left="1440"/>
       </w:pPr>
-      <w:r>
-        <w:t xml:space="preserve">Número de partos desagregados por </w:t>
-      </w:r>
-      <w:r>
-        <w:t>año de encuesta</w:t>
-      </w:r>
-      <w:r>
-        <w:t xml:space="preserve"> (</w:t>
-      </w:r>
-      <w:r>
-        <w:t>2016 vs 2021</w:t>
-      </w:r>
-      <w:r>
-        <w:t>)</w:t>
+    </w:p>
+    <w:p>
+      <w:r>
+        <w:br w:type="page"/>
       </w:r>
     </w:p>
     <w:p>
       <w:pPr>
-        <w:pStyle w:val="Prrafodelista"/>
-        <w:numPr>
-          <w:ilvl w:val="1"/>
-          <w:numId w:val="1"/>
-        </w:numPr>
+        <w:rPr>
+          <w:b/>
+          <w:bCs/>
+        </w:rPr>
       </w:pPr>
       <w:r>
+        <w:rPr>
+          <w:b/>
+          <w:bCs/>
+        </w:rPr>
+        <w:lastRenderedPageBreak/>
         <w:t>Desagregación por cesárea</w:t>
       </w:r>
     </w:p>
     <w:p>
+      <w:r>
+        <w:t xml:space="preserve">Preocupa que </w:t>
+      </w:r>
+      <w:r>
+        <w:t>las</w:t>
+      </w:r>
+      <w:r>
+        <w:t xml:space="preserve"> cesáreas haya incrementado. Si bien entre 2011 y 2016 el porcentaje de este tipo de procedimientos en relación con el total de partos ya era alto, </w:t>
+      </w:r>
+      <w:r>
+        <w:t>la tendencia parecía ir a la baja. A partir de 2020, se observa un repunte —posiblemente, relacionado con la pandemia de COVID-19.</w:t>
+      </w:r>
+    </w:p>
+    <w:p/>
+    <w:p>
+      <w:r>
+        <w:rPr>
+          <w:noProof/>
+        </w:rPr>
+        <mc:AlternateContent>
+          <mc:Choice Requires="wpg">
+            <w:drawing>
+              <wp:anchor distT="0" distB="0" distL="114300" distR="114300" simplePos="0" relativeHeight="251660288" behindDoc="0" locked="0" layoutInCell="1" allowOverlap="1" wp14:anchorId="49398180" wp14:editId="0D2140BC">
+                <wp:simplePos x="0" y="0"/>
+                <wp:positionH relativeFrom="column">
+                  <wp:posOffset>-72390</wp:posOffset>
+                </wp:positionH>
+                <wp:positionV relativeFrom="paragraph">
+                  <wp:posOffset>114300</wp:posOffset>
+                </wp:positionV>
+                <wp:extent cx="5980112" cy="2879725"/>
+                <wp:effectExtent l="0" t="0" r="1905" b="3175"/>
+                <wp:wrapNone/>
+                <wp:docPr id="14" name="Grupo 14"/>
+                <wp:cNvGraphicFramePr/>
+                <a:graphic xmlns:a="http://schemas.openxmlformats.org/drawingml/2006/main">
+                  <a:graphicData uri="http://schemas.microsoft.com/office/word/2010/wordprocessingGroup">
+                    <wpg:wgp>
+                      <wpg:cNvGrpSpPr/>
+                      <wpg:grpSpPr>
+                        <a:xfrm>
+                          <a:off x="0" y="0"/>
+                          <a:ext cx="5980112" cy="2879725"/>
+                          <a:chOff x="0" y="0"/>
+                          <a:chExt cx="5980112" cy="2879725"/>
+                        </a:xfrm>
+                      </wpg:grpSpPr>
+                      <pic:pic xmlns:pic="http://schemas.openxmlformats.org/drawingml/2006/picture">
+                        <pic:nvPicPr>
+                          <pic:cNvPr id="13" name="Imagen 13"/>
+                          <pic:cNvPicPr>
+                            <a:picLocks noChangeAspect="1"/>
+                          </pic:cNvPicPr>
+                        </pic:nvPicPr>
+                        <pic:blipFill>
+                          <a:blip r:embed="rId9" cstate="print">
+                            <a:extLst>
+                              <a:ext uri="{28A0092B-C50C-407E-A947-70E740481C1C}">
+                                <a14:useLocalDpi xmlns:a14="http://schemas.microsoft.com/office/drawing/2010/main" val="0"/>
+                              </a:ext>
+                            </a:extLst>
+                          </a:blip>
+                          <a:stretch>
+                            <a:fillRect/>
+                          </a:stretch>
+                        </pic:blipFill>
+                        <pic:spPr>
+                          <a:xfrm>
+                            <a:off x="3100387" y="0"/>
+                            <a:ext cx="2879725" cy="2879725"/>
+                          </a:xfrm>
+                          <a:prstGeom prst="rect">
+                            <a:avLst/>
+                          </a:prstGeom>
+                        </pic:spPr>
+                      </pic:pic>
+                      <pic:pic xmlns:pic="http://schemas.openxmlformats.org/drawingml/2006/picture">
+                        <pic:nvPicPr>
+                          <pic:cNvPr id="12" name="Imagen 12"/>
+                          <pic:cNvPicPr>
+                            <a:picLocks noChangeAspect="1"/>
+                          </pic:cNvPicPr>
+                        </pic:nvPicPr>
+                        <pic:blipFill>
+                          <a:blip r:embed="rId10" cstate="print">
+                            <a:extLst>
+                              <a:ext uri="{28A0092B-C50C-407E-A947-70E740481C1C}">
+                                <a14:useLocalDpi xmlns:a14="http://schemas.microsoft.com/office/drawing/2010/main" val="0"/>
+                              </a:ext>
+                            </a:extLst>
+                          </a:blip>
+                          <a:stretch>
+                            <a:fillRect/>
+                          </a:stretch>
+                        </pic:blipFill>
+                        <pic:spPr>
+                          <a:xfrm>
+                            <a:off x="0" y="0"/>
+                            <a:ext cx="2879725" cy="2879725"/>
+                          </a:xfrm>
+                          <a:prstGeom prst="rect">
+                            <a:avLst/>
+                          </a:prstGeom>
+                        </pic:spPr>
+                      </pic:pic>
+                    </wpg:wgp>
+                  </a:graphicData>
+                </a:graphic>
+              </wp:anchor>
+            </w:drawing>
+          </mc:Choice>
+          <mc:Fallback>
+            <w:pict>
+              <v:group w14:anchorId="23100847" id="Grupo 14" o:spid="_x0000_s1026" style="position:absolute;margin-left:-5.7pt;margin-top:9pt;width:470.85pt;height:226.75pt;z-index:251660288" coordsize="59801,28797" o:gfxdata="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">
+                <v:shape id="Imagen 13" o:spid="_x0000_s1027" type="#_x0000_t75" style="position:absolute;left:31003;width:28798;height:28797;visibility:visible;mso-wrap-style:square" o:gfxdata="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">
+                  <v:imagedata r:id="rId11" o:title=""/>
+                </v:shape>
+                <v:shape id="Imagen 12" o:spid="_x0000_s1028" type="#_x0000_t75" style="position:absolute;width:28797;height:28797;visibility:visible;mso-wrap-style:square" o:gfxdata="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">
+                  <v:imagedata r:id="rId12" o:title=""/>
+                </v:shape>
+              </v:group>
+            </w:pict>
+          </mc:Fallback>
+        </mc:AlternateContent>
+      </w:r>
+      <w:r>
+        <w:br w:type="page"/>
+      </w:r>
+    </w:p>
+    <w:p>
       <w:pPr>
-        <w:pStyle w:val="Prrafodelista"/>
-        <w:numPr>
-          <w:ilvl w:val="1"/>
-          <w:numId w:val="1"/>
-        </w:numPr>
+        <w:rPr>
+          <w:b/>
+          <w:bCs/>
+        </w:rPr>
       </w:pPr>
       <w:r>
+        <w:rPr>
+          <w:b/>
+          <w:bCs/>
+        </w:rPr>
+        <w:lastRenderedPageBreak/>
         <w:t>Desagregación por sufrió algún tipo de violencia obstétrica</w:t>
       </w:r>
     </w:p>
     <w:p>
-      <w:pPr>
-        <w:pStyle w:val="Prrafodelista"/>
-        <w:numPr>
-          <w:ilvl w:val="2"/>
-          <w:numId w:val="1"/>
-        </w:numPr>
-      </w:pPr>
-      <w:r>
+      <w:r>
+        <w:t>Destaca que el porcentaje de mujeres en edad reproductiva que reportó haber sufrido algún tipo de violencia obstétrica disminuyó</w:t>
+      </w:r>
+      <w:r>
+        <w:t xml:space="preserve"> en poco más de 2 puntos porcentuales. En concreto, posterior a 2019, se observa una reducción considerable: para los partos reportados en 2021 el 26.8% se reportó al menos una </w:t>
+      </w:r>
+      <w:r>
+        <w:t>manifestación de VOB.</w:t>
+      </w:r>
+    </w:p>
+    <w:p>
+      <w:r>
+        <w:rPr>
+          <w:noProof/>
+        </w:rPr>
+        <mc:AlternateContent>
+          <mc:Choice Requires="wpg">
+            <w:drawing>
+              <wp:anchor distT="0" distB="0" distL="114300" distR="114300" simplePos="0" relativeHeight="251663360" behindDoc="0" locked="0" layoutInCell="1" allowOverlap="1" wp14:anchorId="5BA837D0" wp14:editId="326893F7">
+                <wp:simplePos x="0" y="0"/>
+                <wp:positionH relativeFrom="column">
+                  <wp:posOffset>1905</wp:posOffset>
+                </wp:positionH>
+                <wp:positionV relativeFrom="paragraph">
+                  <wp:posOffset>349736</wp:posOffset>
+                </wp:positionV>
+                <wp:extent cx="5864860" cy="2879725"/>
+                <wp:effectExtent l="0" t="0" r="2540" b="3175"/>
+                <wp:wrapTopAndBottom/>
+                <wp:docPr id="15" name="Grupo 15"/>
+                <wp:cNvGraphicFramePr/>
+                <a:graphic xmlns:a="http://schemas.openxmlformats.org/drawingml/2006/main">
+                  <a:graphicData uri="http://schemas.microsoft.com/office/word/2010/wordprocessingGroup">
+                    <wpg:wgp>
+                      <wpg:cNvGrpSpPr/>
+                      <wpg:grpSpPr>
+                        <a:xfrm>
+                          <a:off x="0" y="0"/>
+                          <a:ext cx="5864860" cy="2879725"/>
+                          <a:chOff x="0" y="0"/>
+                          <a:chExt cx="5864972" cy="2879725"/>
+                        </a:xfrm>
+                      </wpg:grpSpPr>
+                      <pic:pic xmlns:pic="http://schemas.openxmlformats.org/drawingml/2006/picture">
+                        <pic:nvPicPr>
+                          <pic:cNvPr id="6" name="Imagen 6"/>
+                          <pic:cNvPicPr>
+                            <a:picLocks noChangeAspect="1"/>
+                          </pic:cNvPicPr>
+                        </pic:nvPicPr>
+                        <pic:blipFill>
+                          <a:blip r:embed="rId13" cstate="print">
+                            <a:extLst>
+                              <a:ext uri="{28A0092B-C50C-407E-A947-70E740481C1C}">
+                                <a14:useLocalDpi xmlns:a14="http://schemas.microsoft.com/office/drawing/2010/main" val="0"/>
+                              </a:ext>
+                            </a:extLst>
+                          </a:blip>
+                          <a:stretch>
+                            <a:fillRect/>
+                          </a:stretch>
+                        </pic:blipFill>
+                        <pic:spPr>
+                          <a:xfrm>
+                            <a:off x="2985247" y="0"/>
+                            <a:ext cx="2879725" cy="2879725"/>
+                          </a:xfrm>
+                          <a:prstGeom prst="rect">
+                            <a:avLst/>
+                          </a:prstGeom>
+                        </pic:spPr>
+                      </pic:pic>
+                      <pic:pic xmlns:pic="http://schemas.openxmlformats.org/drawingml/2006/picture">
+                        <pic:nvPicPr>
+                          <pic:cNvPr id="5" name="Imagen 5"/>
+                          <pic:cNvPicPr>
+                            <a:picLocks noChangeAspect="1"/>
+                          </pic:cNvPicPr>
+                        </pic:nvPicPr>
+                        <pic:blipFill>
+                          <a:blip r:embed="rId14" cstate="print">
+                            <a:extLst>
+                              <a:ext uri="{28A0092B-C50C-407E-A947-70E740481C1C}">
+                                <a14:useLocalDpi xmlns:a14="http://schemas.microsoft.com/office/drawing/2010/main" val="0"/>
+                              </a:ext>
+                            </a:extLst>
+                          </a:blip>
+                          <a:stretch>
+                            <a:fillRect/>
+                          </a:stretch>
+                        </pic:blipFill>
+                        <pic:spPr>
+                          <a:xfrm>
+                            <a:off x="0" y="0"/>
+                            <a:ext cx="2879725" cy="2879725"/>
+                          </a:xfrm>
+                          <a:prstGeom prst="rect">
+                            <a:avLst/>
+                          </a:prstGeom>
+                        </pic:spPr>
+                      </pic:pic>
+                    </wpg:wgp>
+                  </a:graphicData>
+                </a:graphic>
+              </wp:anchor>
+            </w:drawing>
+          </mc:Choice>
+          <mc:Fallback>
+            <w:pict>
+              <v:group w14:anchorId="1B91A7F0" id="Grupo 15" o:spid="_x0000_s1026" style="position:absolute;margin-left:.15pt;margin-top:27.55pt;width:461.8pt;height:226.75pt;z-index:251663360" coordsize="58649,28797" o:gfxdata="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">
+                <v:shape id="Imagen 6" o:spid="_x0000_s1027" type="#_x0000_t75" style="position:absolute;left:29852;width:28797;height:28797;visibility:visible;mso-wrap-style:square" o:gfxdata="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">
+                  <v:imagedata r:id="rId15" o:title=""/>
+                </v:shape>
+                <v:shape id="Imagen 5" o:spid="_x0000_s1028" type="#_x0000_t75" style="position:absolute;width:28797;height:28797;visibility:visible;mso-wrap-style:square" o:gfxdata="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">
+                  <v:imagedata r:id="rId16" o:title=""/>
+                </v:shape>
+                <w10:wrap type="topAndBottom"/>
+              </v:group>
+            </w:pict>
+          </mc:Fallback>
+        </mc:AlternateContent>
+      </w:r>
+    </w:p>
+    <w:p/>
+    <w:p/>
+    <w:p>
+      <w:r>
+        <w:br w:type="page"/>
+      </w:r>
+    </w:p>
+    <w:p>
+      <w:r>
+        <w:lastRenderedPageBreak/>
         <w:t>Desagregación por manifestaciones de violencia obstétrica</w:t>
       </w:r>
     </w:p>
-    <w:p/>
-    <w:p>
-      <w:pPr>
-        <w:pStyle w:val="Prrafodelista"/>
-        <w:numPr>
-          <w:ilvl w:val="0"/>
-          <w:numId w:val="1"/>
-        </w:numPr>
-      </w:pPr>
-      <w:r>
-        <w:t>Número de partos desagregados por año del último parto</w:t>
-      </w:r>
-      <w:r>
-        <w:t xml:space="preserve"> (2011-2021)</w:t>
-      </w:r>
-    </w:p>
-    <w:p>
-      <w:pPr>
-        <w:pStyle w:val="Prrafodelista"/>
-        <w:numPr>
-          <w:ilvl w:val="1"/>
-          <w:numId w:val="1"/>
-        </w:numPr>
-      </w:pPr>
-      <w:r>
-        <w:t>Desagregación por cesárea</w:t>
-      </w:r>
-    </w:p>
-    <w:p>
-      <w:pPr>
-        <w:pStyle w:val="Prrafodelista"/>
-        <w:numPr>
-          <w:ilvl w:val="1"/>
-          <w:numId w:val="1"/>
-        </w:numPr>
-      </w:pPr>
-      <w:r>
-        <w:t>Desagregación por sufrió algún tipo de violencia obstétrica</w:t>
-      </w:r>
-    </w:p>
-    <w:p>
-      <w:pPr>
-        <w:pStyle w:val="Prrafodelista"/>
-        <w:numPr>
-          <w:ilvl w:val="2"/>
-          <w:numId w:val="1"/>
-        </w:numPr>
-      </w:pPr>
-      <w:r>
-        <w:t>Desagregación por manifestaciones de violencia obstétrica</w:t>
+    <w:p>
+      <w:r>
+        <w:t xml:space="preserve">En general, la desagregación de manifestaciones de VOB permanece sin grandes cambios. Sin embargo, llama la atención que </w:t>
+      </w:r>
+      <w:r>
+        <w:rPr>
+          <w:i/>
+          <w:iCs/>
+        </w:rPr>
+        <w:t>Presión para aceptar anticoncepción o esterilización forzada</w:t>
+      </w:r>
+      <w:r>
+        <w:t xml:space="preserve"> pasó de ser </w:t>
+      </w:r>
+      <w:r>
+        <w:t>la 5ª manifestación más frecuente en 2016 a la 2ª más reportada en 2021.</w:t>
+      </w:r>
+    </w:p>
+    <w:p>
+      <w:r>
+        <w:rPr>
+          <w:noProof/>
+        </w:rPr>
+        <w:drawing>
+          <wp:anchor distT="0" distB="0" distL="114300" distR="114300" simplePos="0" relativeHeight="251664384" behindDoc="0" locked="0" layoutInCell="1" allowOverlap="1" wp14:anchorId="0CE0AD07" wp14:editId="047E5CAA">
+            <wp:simplePos x="0" y="0"/>
+            <wp:positionH relativeFrom="column">
+              <wp:posOffset>1155065</wp:posOffset>
+            </wp:positionH>
+            <wp:positionV relativeFrom="paragraph">
+              <wp:posOffset>940130</wp:posOffset>
+            </wp:positionV>
+            <wp:extent cx="3599815" cy="3599815"/>
+            <wp:effectExtent l="0" t="0" r="0" b="0"/>
+            <wp:wrapTopAndBottom/>
+            <wp:docPr id="7" name="Imagen 7"/>
+            <wp:cNvGraphicFramePr>
+              <a:graphicFrameLocks xmlns:a="http://schemas.openxmlformats.org/drawingml/2006/main" noChangeAspect="1"/>
+            </wp:cNvGraphicFramePr>
+            <a:graphic xmlns:a="http://schemas.openxmlformats.org/drawingml/2006/main">
+              <a:graphicData uri="http://schemas.openxmlformats.org/drawingml/2006/picture">
+                <pic:pic xmlns:pic="http://schemas.openxmlformats.org/drawingml/2006/picture">
+                  <pic:nvPicPr>
+                    <pic:cNvPr id="7" name="Imagen 7"/>
+                    <pic:cNvPicPr/>
+                  </pic:nvPicPr>
+                  <pic:blipFill>
+                    <a:blip r:embed="rId17" cstate="print">
+                      <a:extLst>
+                        <a:ext uri="{28A0092B-C50C-407E-A947-70E740481C1C}">
+                          <a14:useLocalDpi xmlns:a14="http://schemas.microsoft.com/office/drawing/2010/main" val="0"/>
+                        </a:ext>
+                      </a:extLst>
+                    </a:blip>
+                    <a:stretch>
+                      <a:fillRect/>
+                    </a:stretch>
+                  </pic:blipFill>
+                  <pic:spPr>
+                    <a:xfrm>
+                      <a:off x="0" y="0"/>
+                      <a:ext cx="3599815" cy="3599815"/>
+                    </a:xfrm>
+                    <a:prstGeom prst="rect">
+                      <a:avLst/>
+                    </a:prstGeom>
+                  </pic:spPr>
+                </pic:pic>
+              </a:graphicData>
+            </a:graphic>
+            <wp14:sizeRelH relativeFrom="page">
+              <wp14:pctWidth>0</wp14:pctWidth>
+            </wp14:sizeRelH>
+            <wp14:sizeRelV relativeFrom="page">
+              <wp14:pctHeight>0</wp14:pctHeight>
+            </wp14:sizeRelV>
+          </wp:anchor>
+        </w:drawing>
+      </w:r>
+      <w:r>
+        <w:t xml:space="preserve">También se observa un ligero aumento en </w:t>
+      </w:r>
+      <w:r>
+        <w:rPr>
+          <w:i/>
+          <w:iCs/>
+        </w:rPr>
+        <w:t>Método anticonceptivo o esterilización forzada</w:t>
+      </w:r>
+      <w:r>
+        <w:t xml:space="preserve"> al pasar de 12.2% a 13.8%. Preocupa que, a grandes rasgos, se observan disminuciones en el resto de manifestaciones, pero un aumento en las relacionaas con anticoncepción y esterlización forzada.</w:t>
       </w:r>
     </w:p>
     <w:sectPr>
@@ -655,6 +1159,7 @@
   <w:style w:type="character" w:default="1" w:styleId="Fuentedeprrafopredeter">
     <w:name w:val="Default Paragraph Font"/>
     <w:uiPriority w:val="1"/>
+    <w:semiHidden/>
     <w:unhideWhenUsed/>
   </w:style>
   <w:style w:type="table" w:default="1" w:styleId="Tablanormal">

</xml_diff>